<commit_message>
Modified Presentation and Speech.
</commit_message>
<xml_diff>
--- a/Bullet_Point_Speech.docx
+++ b/Bullet_Point_Speech.docx
@@ -9,8 +9,8 @@
           <w:b/>
           <w:bCs/>
           <w:color w:val="EE0000"/>
-          <w:sz w:val="36"/>
-          <w:szCs w:val="36"/>
+          <w:sz w:val="40"/>
+          <w:szCs w:val="40"/>
         </w:rPr>
       </w:pPr>
       <w:r>
@@ -18,8 +18,8 @@
           <w:b/>
           <w:bCs/>
           <w:color w:val="EE0000"/>
-          <w:sz w:val="36"/>
-          <w:szCs w:val="36"/>
+          <w:sz w:val="40"/>
+          <w:szCs w:val="40"/>
         </w:rPr>
         <w:t>Discorso per presentazione (10 minuti)</w:t>
       </w:r>
@@ -29,12 +29,16 @@
         <w:rPr>
           <w:b/>
           <w:bCs/>
-        </w:rPr>
-      </w:pPr>
-      <w:r>
-        <w:rPr>
-          <w:b/>
-          <w:bCs/>
+          <w:sz w:val="28"/>
+          <w:szCs w:val="28"/>
+        </w:rPr>
+      </w:pPr>
+      <w:r>
+        <w:rPr>
+          <w:b/>
+          <w:bCs/>
+          <w:sz w:val="28"/>
+          <w:szCs w:val="28"/>
         </w:rPr>
         <w:t>Slide 1: Titolo (15 secondi)</w:t>
       </w:r>
@@ -44,14 +48,36 @@
         <w:rPr>
           <w:b/>
           <w:bCs/>
-        </w:rPr>
-      </w:pPr>
-      <w:r>
-        <w:rPr>
-          <w:b/>
-          <w:bCs/>
-        </w:rPr>
-        <w:t>Slide 2: Obiettivi della Tesi (45 secondi)</w:t>
+          <w:sz w:val="28"/>
+          <w:szCs w:val="28"/>
+        </w:rPr>
+      </w:pPr>
+      <w:r>
+        <w:rPr>
+          <w:b/>
+          <w:bCs/>
+          <w:sz w:val="28"/>
+          <w:szCs w:val="28"/>
+        </w:rPr>
+        <w:t>Slide 2: Obiettivi della Tesi (</w:t>
+      </w:r>
+      <w:r>
+        <w:rPr>
+          <w:b/>
+          <w:bCs/>
+          <w:sz w:val="28"/>
+          <w:szCs w:val="28"/>
+        </w:rPr>
+        <w:t>30</w:t>
+      </w:r>
+      <w:r>
+        <w:rPr>
+          <w:b/>
+          <w:bCs/>
+          <w:sz w:val="28"/>
+          <w:szCs w:val="28"/>
+        </w:rPr>
+        <w:t xml:space="preserve"> secondi)</w:t>
       </w:r>
     </w:p>
     <w:p>
@@ -60,7 +86,7 @@
       </w:r>
       <w:r>
         <w:tab/>
-        <w:t>Studio teorico: Analisi approfondita dei fondamenti matematici e delle architetture dei quattro modelli</w:t>
+        <w:t>Studio teorico: Analisi approfondita dei fondamenti matematici e delle architetture</w:t>
       </w:r>
     </w:p>
     <w:p>
@@ -69,7 +95,7 @@
       </w:r>
       <w:r>
         <w:tab/>
-        <w:t>Analisi metodologica: Valutazione dell'efficacia in scenari reali attraverso tre casi di studio diversificati</w:t>
+        <w:t>Analisi metodologica: Valutazione dell'efficacia in scenari reali</w:t>
       </w:r>
     </w:p>
     <w:p>
@@ -78,7 +104,7 @@
       </w:r>
       <w:r>
         <w:tab/>
-        <w:t>Addestramento e valutazione: Tre casi studio per tipologia di problema - regressione e classificazione - e natura dei dati: tabellari, serie storiche e immagini</w:t>
+        <w:t>Addestramento e valutazione: Tre casi studio per tipologia di problema e natura dei dati</w:t>
       </w:r>
     </w:p>
     <w:p>
@@ -94,21 +120,22 @@
         <w:t>pruning</w:t>
       </w:r>
       <w:proofErr w:type="spellEnd"/>
-      <w:r>
-        <w:t xml:space="preserve"> per misurare il compromesso tra complessità e prestazioni</w:t>
-      </w:r>
-    </w:p>
-    <w:p>
-      <w:pPr>
-        <w:rPr>
-          <w:b/>
-          <w:bCs/>
-        </w:rPr>
-      </w:pPr>
-      <w:r>
-        <w:rPr>
-          <w:b/>
-          <w:bCs/>
+    </w:p>
+    <w:p>
+      <w:pPr>
+        <w:rPr>
+          <w:b/>
+          <w:bCs/>
+          <w:sz w:val="28"/>
+          <w:szCs w:val="28"/>
+        </w:rPr>
+      </w:pPr>
+      <w:r>
+        <w:rPr>
+          <w:b/>
+          <w:bCs/>
+          <w:sz w:val="28"/>
+          <w:szCs w:val="28"/>
         </w:rPr>
         <w:t xml:space="preserve">Slide 3-4: MLP e </w:t>
       </w:r>
@@ -117,6 +144,8 @@
         <w:rPr>
           <w:b/>
           <w:bCs/>
+          <w:sz w:val="28"/>
+          <w:szCs w:val="28"/>
         </w:rPr>
         <w:t>Backpropagation</w:t>
       </w:r>
@@ -125,8 +154,28 @@
         <w:rPr>
           <w:b/>
           <w:bCs/>
-        </w:rPr>
-        <w:t xml:space="preserve"> (30 secondi)</w:t>
+          <w:sz w:val="28"/>
+          <w:szCs w:val="28"/>
+        </w:rPr>
+        <w:t xml:space="preserve"> (</w:t>
+      </w:r>
+      <w:r>
+        <w:rPr>
+          <w:b/>
+          <w:bCs/>
+          <w:sz w:val="28"/>
+          <w:szCs w:val="28"/>
+        </w:rPr>
+        <w:t>45</w:t>
+      </w:r>
+      <w:r>
+        <w:rPr>
+          <w:b/>
+          <w:bCs/>
+          <w:sz w:val="28"/>
+          <w:szCs w:val="28"/>
+        </w:rPr>
+        <w:t xml:space="preserve"> secondi)</w:t>
       </w:r>
     </w:p>
     <w:p>
@@ -180,20 +229,58 @@
         <w:rPr>
           <w:b/>
           <w:bCs/>
-        </w:rPr>
-      </w:pPr>
-      <w:r>
-        <w:rPr>
-          <w:b/>
-          <w:bCs/>
-        </w:rPr>
-        <w:t xml:space="preserve">Slide 5: Curve di </w:t>
+          <w:sz w:val="28"/>
+          <w:szCs w:val="28"/>
+        </w:rPr>
+      </w:pPr>
+      <w:r>
+        <w:rPr>
+          <w:b/>
+          <w:bCs/>
+          <w:sz w:val="28"/>
+          <w:szCs w:val="28"/>
+          <w:highlight w:val="yellow"/>
+        </w:rPr>
+        <w:t>Slide 5</w:t>
+      </w:r>
+      <w:r>
+        <w:rPr>
+          <w:b/>
+          <w:bCs/>
+          <w:sz w:val="28"/>
+          <w:szCs w:val="28"/>
+          <w:highlight w:val="yellow"/>
+        </w:rPr>
+        <w:t>-6-7</w:t>
+      </w:r>
+      <w:r>
+        <w:rPr>
+          <w:b/>
+          <w:bCs/>
+          <w:sz w:val="28"/>
+          <w:szCs w:val="28"/>
+          <w:highlight w:val="yellow"/>
+        </w:rPr>
+        <w:t xml:space="preserve">: </w:t>
+      </w:r>
+      <w:r>
+        <w:rPr>
+          <w:b/>
+          <w:bCs/>
+          <w:sz w:val="28"/>
+          <w:szCs w:val="28"/>
+          <w:highlight w:val="yellow"/>
+        </w:rPr>
+        <w:t xml:space="preserve">Dalle </w:t>
       </w:r>
       <w:proofErr w:type="spellStart"/>
       <w:r>
         <w:rPr>
           <w:b/>
           <w:bCs/>
+          <w:sz w:val="28"/>
+          <w:szCs w:val="28"/>
+          <w:highlight w:val="yellow"/>
         </w:rPr>
         <w:t>Bézier</w:t>
       </w:r>
@@ -202,13 +289,51 @@
         <w:rPr>
           <w:b/>
           <w:bCs/>
-        </w:rPr>
-        <w:t xml:space="preserve"> - FOCUS TEORICO (</w:t>
-      </w:r>
-      <w:r>
-        <w:rPr>
-          <w:b/>
-          <w:bCs/>
+          <w:sz w:val="28"/>
+          <w:szCs w:val="28"/>
+          <w:highlight w:val="yellow"/>
+        </w:rPr>
+        <w:t xml:space="preserve"> alle B-</w:t>
+      </w:r>
+      <w:proofErr w:type="spellStart"/>
+      <w:r>
+        <w:rPr>
+          <w:b/>
+          <w:bCs/>
+          <w:sz w:val="28"/>
+          <w:szCs w:val="28"/>
+          <w:highlight w:val="yellow"/>
+        </w:rPr>
+        <w:t>Spline</w:t>
+      </w:r>
+      <w:proofErr w:type="spellEnd"/>
+      <w:r>
+        <w:rPr>
+          <w:b/>
+          <w:bCs/>
+          <w:sz w:val="28"/>
+          <w:szCs w:val="28"/>
+          <w:highlight w:val="yellow"/>
+        </w:rPr>
+        <w:t xml:space="preserve"> </w:t>
+      </w:r>
+      <w:r>
+        <w:rPr>
+          <w:b/>
+          <w:bCs/>
+          <w:sz w:val="28"/>
+          <w:szCs w:val="28"/>
+          <w:highlight w:val="yellow"/>
+        </w:rPr>
+        <w:t>(</w:t>
+      </w:r>
+      <w:r>
+        <w:rPr>
+          <w:b/>
+          <w:bCs/>
+          <w:sz w:val="28"/>
+          <w:szCs w:val="28"/>
+          <w:highlight w:val="yellow"/>
         </w:rPr>
         <w:t>45</w:t>
       </w:r>
@@ -216,6 +341,9 @@
         <w:rPr>
           <w:b/>
           <w:bCs/>
+          <w:sz w:val="28"/>
+          <w:szCs w:val="28"/>
+          <w:highlight w:val="yellow"/>
         </w:rPr>
         <w:t xml:space="preserve"> </w:t>
       </w:r>
@@ -223,6 +351,9 @@
         <w:rPr>
           <w:b/>
           <w:bCs/>
+          <w:sz w:val="28"/>
+          <w:szCs w:val="28"/>
+          <w:highlight w:val="yellow"/>
         </w:rPr>
         <w:t>secondi</w:t>
       </w:r>
@@ -230,6 +361,9 @@
         <w:rPr>
           <w:b/>
           <w:bCs/>
+          <w:sz w:val="28"/>
+          <w:szCs w:val="28"/>
+          <w:highlight w:val="yellow"/>
         </w:rPr>
         <w:t>)</w:t>
       </w:r>
@@ -269,53 +403,6 @@
       </w:r>
     </w:p>
     <w:p>
-      <w:pPr>
-        <w:rPr>
-          <w:b/>
-          <w:bCs/>
-        </w:rPr>
-      </w:pPr>
-      <w:r>
-        <w:rPr>
-          <w:b/>
-          <w:bCs/>
-        </w:rPr>
-        <w:t xml:space="preserve">Slide 6-7: Dalle </w:t>
-      </w:r>
-      <w:proofErr w:type="spellStart"/>
-      <w:r>
-        <w:rPr>
-          <w:b/>
-          <w:bCs/>
-        </w:rPr>
-        <w:t>Bézier</w:t>
-      </w:r>
-      <w:proofErr w:type="spellEnd"/>
-      <w:r>
-        <w:rPr>
-          <w:b/>
-          <w:bCs/>
-        </w:rPr>
-        <w:t xml:space="preserve"> alle B-</w:t>
-      </w:r>
-      <w:proofErr w:type="spellStart"/>
-      <w:r>
-        <w:rPr>
-          <w:b/>
-          <w:bCs/>
-        </w:rPr>
-        <w:t>Spline</w:t>
-      </w:r>
-      <w:proofErr w:type="spellEnd"/>
-      <w:r>
-        <w:rPr>
-          <w:b/>
-          <w:bCs/>
-        </w:rPr>
-        <w:t xml:space="preserve"> - FOCUS TEORICO (1.5 minuti)</w:t>
-      </w:r>
-    </w:p>
-    <w:p>
       <w:r>
         <w:t>•</w:t>
       </w:r>
@@ -356,7 +443,7 @@
       </w:r>
       <w:r>
         <w:tab/>
-        <w:t>Controllo locale: modificare un punto influisce solo localmente</w:t>
+        <w:t>Controllo locale</w:t>
       </w:r>
     </w:p>
     <w:p>
@@ -414,14 +501,39 @@
         <w:rPr>
           <w:b/>
           <w:bCs/>
-        </w:rPr>
-      </w:pPr>
-      <w:r>
-        <w:rPr>
-          <w:b/>
-          <w:bCs/>
-        </w:rPr>
-        <w:t>Slide 8-9: Teoremi Universali - FOCUS TEORICO (1 minuto)</w:t>
+          <w:sz w:val="28"/>
+          <w:szCs w:val="28"/>
+        </w:rPr>
+      </w:pPr>
+      <w:r>
+        <w:rPr>
+          <w:b/>
+          <w:bCs/>
+          <w:sz w:val="28"/>
+          <w:szCs w:val="28"/>
+          <w:highlight w:val="yellow"/>
+        </w:rPr>
+        <w:t>Slide 8-9: Teoremi Universali</w:t>
+      </w:r>
+      <w:r>
+        <w:rPr>
+          <w:b/>
+          <w:bCs/>
+          <w:sz w:val="28"/>
+          <w:szCs w:val="28"/>
+          <w:highlight w:val="yellow"/>
+        </w:rPr>
+        <w:t xml:space="preserve"> </w:t>
+      </w:r>
+      <w:r>
+        <w:rPr>
+          <w:b/>
+          <w:bCs/>
+          <w:sz w:val="28"/>
+          <w:szCs w:val="28"/>
+          <w:highlight w:val="yellow"/>
+        </w:rPr>
+        <w:t>(1 minuto)</w:t>
       </w:r>
     </w:p>
     <w:p>
@@ -486,12 +598,17 @@
         <w:rPr>
           <w:b/>
           <w:bCs/>
-        </w:rPr>
-      </w:pPr>
-      <w:r>
-        <w:rPr>
-          <w:b/>
-          <w:bCs/>
+          <w:sz w:val="28"/>
+          <w:szCs w:val="28"/>
+        </w:rPr>
+      </w:pPr>
+      <w:r>
+        <w:rPr>
+          <w:b/>
+          <w:bCs/>
+          <w:sz w:val="28"/>
+          <w:szCs w:val="28"/>
+          <w:highlight w:val="yellow"/>
         </w:rPr>
         <w:t>Slide 10-11</w:t>
       </w:r>
@@ -499,6 +616,9 @@
         <w:rPr>
           <w:b/>
           <w:bCs/>
+          <w:sz w:val="28"/>
+          <w:szCs w:val="28"/>
+          <w:highlight w:val="yellow"/>
         </w:rPr>
         <w:t>-12</w:t>
       </w:r>
@@ -506,6 +626,9 @@
         <w:rPr>
           <w:b/>
           <w:bCs/>
+          <w:sz w:val="28"/>
+          <w:szCs w:val="28"/>
+          <w:highlight w:val="yellow"/>
         </w:rPr>
         <w:t xml:space="preserve">: </w:t>
       </w:r>
@@ -514,6 +637,9 @@
         <w:rPr>
           <w:b/>
           <w:bCs/>
+          <w:sz w:val="28"/>
+          <w:szCs w:val="28"/>
+          <w:highlight w:val="yellow"/>
         </w:rPr>
         <w:t>Kolmogorov</w:t>
       </w:r>
@@ -522,8 +648,31 @@
         <w:rPr>
           <w:b/>
           <w:bCs/>
-        </w:rPr>
-        <w:t>-Arnold Network - FOCUS PRINCIPALE (1.5 minuti)</w:t>
+          <w:sz w:val="28"/>
+          <w:szCs w:val="28"/>
+          <w:highlight w:val="yellow"/>
+        </w:rPr>
+        <w:t>-Arnold Network</w:t>
+      </w:r>
+      <w:r>
+        <w:rPr>
+          <w:b/>
+          <w:bCs/>
+          <w:sz w:val="28"/>
+          <w:szCs w:val="28"/>
+          <w:highlight w:val="yellow"/>
+        </w:rPr>
+        <w:t xml:space="preserve"> </w:t>
+      </w:r>
+      <w:r>
+        <w:rPr>
+          <w:b/>
+          <w:bCs/>
+          <w:sz w:val="28"/>
+          <w:szCs w:val="28"/>
+          <w:highlight w:val="yellow"/>
+        </w:rPr>
+        <w:t>(1.5 minuti)</w:t>
       </w:r>
     </w:p>
     <w:p>
@@ -545,29 +694,29 @@
     </w:p>
     <w:p>
       <w:r>
+        <w:t>•</w:t>
+      </w:r>
+      <w:r>
+        <w:tab/>
+        <w:t>Architettura: Esempio</w:t>
+      </w:r>
+    </w:p>
+    <w:p>
+      <w:r>
+        <w:t>•</w:t>
+      </w:r>
+      <w:r>
+        <w:tab/>
+        <w:t>Differenza fondamentale: MLP alternano operazioni lineari e non-lineari, KAN sostituiscono ogni prodotto peso-input con funzioni parametriche</w:t>
+      </w:r>
+    </w:p>
+    <w:p>
+      <w:r>
         <w:lastRenderedPageBreak/>
         <w:t>•</w:t>
       </w:r>
       <w:r>
         <w:tab/>
-        <w:t>Architettura: Esempio</w:t>
-      </w:r>
-    </w:p>
-    <w:p>
-      <w:r>
-        <w:t>•</w:t>
-      </w:r>
-      <w:r>
-        <w:tab/>
-        <w:t>Differenza fondamentale: MLP alternano operazioni lineari e non-lineari, KAN sostituiscono ogni prodotto peso-input con funzioni parametriche</w:t>
-      </w:r>
-    </w:p>
-    <w:p>
-      <w:r>
-        <w:t>•</w:t>
-      </w:r>
-      <w:r>
-        <w:tab/>
         <w:t xml:space="preserve">Vantaggio: Superano la </w:t>
       </w:r>
       <w:proofErr w:type="spellStart"/>
@@ -609,15 +758,24 @@
       </w:r>
       <w:proofErr w:type="spellEnd"/>
       <w:r>
-        <w:t xml:space="preserve">: Controllo locale, utili per </w:t>
+        <w:t xml:space="preserve">: </w:t>
+      </w:r>
+      <w:r>
+        <w:t xml:space="preserve">Ottime a bassa </w:t>
       </w:r>
       <w:proofErr w:type="spellStart"/>
       <w:r>
-        <w:t>continual</w:t>
+        <w:t>dimensionalitá</w:t>
       </w:r>
       <w:proofErr w:type="spellEnd"/>
       <w:r>
-        <w:t xml:space="preserve"> learning, possono essere rese sparse</w:t>
+        <w:t xml:space="preserve">, </w:t>
+      </w:r>
+      <w:r>
+        <w:t xml:space="preserve">Controllo locale, possono essere rese </w:t>
+      </w:r>
+      <w:r>
+        <w:t>fini/grossolane</w:t>
       </w:r>
     </w:p>
     <w:p>
@@ -659,12 +817,16 @@
         <w:rPr>
           <w:b/>
           <w:bCs/>
-        </w:rPr>
-      </w:pPr>
-      <w:r>
-        <w:rPr>
-          <w:b/>
-          <w:bCs/>
+          <w:sz w:val="28"/>
+          <w:szCs w:val="28"/>
+        </w:rPr>
+      </w:pPr>
+      <w:r>
+        <w:rPr>
+          <w:b/>
+          <w:bCs/>
+          <w:sz w:val="28"/>
+          <w:szCs w:val="28"/>
         </w:rPr>
         <w:t>Slide 13-1</w:t>
       </w:r>
@@ -672,6 +834,8 @@
         <w:rPr>
           <w:b/>
           <w:bCs/>
+          <w:sz w:val="28"/>
+          <w:szCs w:val="28"/>
         </w:rPr>
         <w:t>4</w:t>
       </w:r>
@@ -679,6 +843,8 @@
         <w:rPr>
           <w:b/>
           <w:bCs/>
+          <w:sz w:val="28"/>
+          <w:szCs w:val="28"/>
         </w:rPr>
         <w:t>: Altri Modelli (30 secondi)</w:t>
       </w:r>
@@ -738,6 +904,8 @@
         <w:rPr>
           <w:b/>
           <w:bCs/>
+          <w:sz w:val="28"/>
+          <w:szCs w:val="28"/>
           <w:u w:val="single"/>
         </w:rPr>
       </w:pPr>
@@ -745,6 +913,8 @@
         <w:rPr>
           <w:b/>
           <w:bCs/>
+          <w:sz w:val="28"/>
+          <w:szCs w:val="28"/>
         </w:rPr>
         <w:t>Slide 1</w:t>
       </w:r>
@@ -752,6 +922,8 @@
         <w:rPr>
           <w:b/>
           <w:bCs/>
+          <w:sz w:val="28"/>
+          <w:szCs w:val="28"/>
         </w:rPr>
         <w:t>5</w:t>
       </w:r>
@@ -759,6 +931,8 @@
         <w:rPr>
           <w:b/>
           <w:bCs/>
+          <w:sz w:val="28"/>
+          <w:szCs w:val="28"/>
         </w:rPr>
         <w:t>-1</w:t>
       </w:r>
@@ -766,6 +940,8 @@
         <w:rPr>
           <w:b/>
           <w:bCs/>
+          <w:sz w:val="28"/>
+          <w:szCs w:val="28"/>
         </w:rPr>
         <w:t>6</w:t>
       </w:r>
@@ -773,6 +949,8 @@
         <w:rPr>
           <w:b/>
           <w:bCs/>
+          <w:sz w:val="28"/>
+          <w:szCs w:val="28"/>
         </w:rPr>
         <w:t>: Metodologia</w:t>
       </w:r>
@@ -780,6 +958,8 @@
         <w:rPr>
           <w:b/>
           <w:bCs/>
+          <w:sz w:val="28"/>
+          <w:szCs w:val="28"/>
         </w:rPr>
         <w:t xml:space="preserve"> HPO</w:t>
       </w:r>
@@ -787,6 +967,8 @@
         <w:rPr>
           <w:b/>
           <w:bCs/>
+          <w:sz w:val="28"/>
+          <w:szCs w:val="28"/>
         </w:rPr>
         <w:t xml:space="preserve"> (30 secondi)</w:t>
       </w:r>
@@ -854,12 +1036,16 @@
         <w:rPr>
           <w:b/>
           <w:bCs/>
-        </w:rPr>
-      </w:pPr>
-      <w:r>
-        <w:rPr>
-          <w:b/>
-          <w:bCs/>
+          <w:sz w:val="28"/>
+          <w:szCs w:val="28"/>
+        </w:rPr>
+      </w:pPr>
+      <w:r>
+        <w:rPr>
+          <w:b/>
+          <w:bCs/>
+          <w:sz w:val="28"/>
+          <w:szCs w:val="28"/>
         </w:rPr>
         <w:t>Slide 1</w:t>
       </w:r>
@@ -867,6 +1053,8 @@
         <w:rPr>
           <w:b/>
           <w:bCs/>
+          <w:sz w:val="28"/>
+          <w:szCs w:val="28"/>
         </w:rPr>
         <w:t>7</w:t>
       </w:r>
@@ -874,6 +1062,8 @@
         <w:rPr>
           <w:b/>
           <w:bCs/>
+          <w:sz w:val="28"/>
+          <w:szCs w:val="28"/>
         </w:rPr>
         <w:t>: Metriche (15 secondi)</w:t>
       </w:r>
@@ -892,6 +1082,8 @@
         <w:rPr>
           <w:b/>
           <w:bCs/>
+          <w:sz w:val="28"/>
+          <w:szCs w:val="28"/>
           <w:u w:val="single"/>
         </w:rPr>
       </w:pPr>
@@ -899,6 +1091,9 @@
         <w:rPr>
           <w:b/>
           <w:bCs/>
+          <w:sz w:val="28"/>
+          <w:szCs w:val="28"/>
+          <w:highlight w:val="yellow"/>
         </w:rPr>
         <w:t>Slide 1</w:t>
       </w:r>
@@ -906,6 +1101,9 @@
         <w:rPr>
           <w:b/>
           <w:bCs/>
+          <w:sz w:val="28"/>
+          <w:szCs w:val="28"/>
+          <w:highlight w:val="yellow"/>
         </w:rPr>
         <w:t>8</w:t>
       </w:r>
@@ -913,13 +1111,19 @@
         <w:rPr>
           <w:b/>
           <w:bCs/>
-        </w:rPr>
-        <w:t>-22: Caso 2 PM2.5 - FOCUS CASO STUDIO (1</w:t>
-      </w:r>
-      <w:r>
-        <w:rPr>
-          <w:b/>
-          <w:bCs/>
+          <w:sz w:val="28"/>
+          <w:szCs w:val="28"/>
+          <w:highlight w:val="yellow"/>
+        </w:rPr>
+        <w:t>-22: Caso 2 PM2.5</w:t>
+      </w:r>
+      <w:r>
+        <w:rPr>
+          <w:b/>
+          <w:bCs/>
+          <w:sz w:val="28"/>
+          <w:szCs w:val="28"/>
+          <w:highlight w:val="yellow"/>
         </w:rPr>
         <w:t xml:space="preserve"> </w:t>
       </w:r>
@@ -927,6 +1131,29 @@
         <w:rPr>
           <w:b/>
           <w:bCs/>
+          <w:sz w:val="28"/>
+          <w:szCs w:val="28"/>
+          <w:highlight w:val="yellow"/>
+        </w:rPr>
+        <w:t>(1</w:t>
+      </w:r>
+      <w:r>
+        <w:rPr>
+          <w:b/>
+          <w:bCs/>
+          <w:sz w:val="28"/>
+          <w:szCs w:val="28"/>
+          <w:highlight w:val="yellow"/>
+        </w:rPr>
+        <w:t xml:space="preserve"> </w:t>
+      </w:r>
+      <w:r>
+        <w:rPr>
+          <w:b/>
+          <w:bCs/>
+          <w:sz w:val="28"/>
+          <w:szCs w:val="28"/>
+          <w:highlight w:val="yellow"/>
         </w:rPr>
         <w:t>minut</w:t>
       </w:r>
@@ -934,6 +1161,9 @@
         <w:rPr>
           <w:b/>
           <w:bCs/>
+          <w:sz w:val="28"/>
+          <w:szCs w:val="28"/>
+          <w:highlight w:val="yellow"/>
         </w:rPr>
         <w:t>o</w:t>
       </w:r>
@@ -941,6 +1171,9 @@
         <w:rPr>
           <w:b/>
           <w:bCs/>
+          <w:sz w:val="28"/>
+          <w:szCs w:val="28"/>
+          <w:highlight w:val="yellow"/>
         </w:rPr>
         <w:t>)</w:t>
       </w:r>
@@ -999,12 +1232,17 @@
         <w:rPr>
           <w:b/>
           <w:bCs/>
-        </w:rPr>
-      </w:pPr>
-      <w:r>
-        <w:rPr>
-          <w:b/>
-          <w:bCs/>
+          <w:sz w:val="28"/>
+          <w:szCs w:val="28"/>
+        </w:rPr>
+      </w:pPr>
+      <w:r>
+        <w:rPr>
+          <w:b/>
+          <w:bCs/>
+          <w:sz w:val="28"/>
+          <w:szCs w:val="28"/>
+          <w:highlight w:val="yellow"/>
         </w:rPr>
         <w:t>Slide 23-2</w:t>
       </w:r>
@@ -1012,6 +1250,9 @@
         <w:rPr>
           <w:b/>
           <w:bCs/>
+          <w:sz w:val="28"/>
+          <w:szCs w:val="28"/>
+          <w:highlight w:val="yellow"/>
         </w:rPr>
         <w:t>5</w:t>
       </w:r>
@@ -1019,8 +1260,31 @@
         <w:rPr>
           <w:b/>
           <w:bCs/>
-        </w:rPr>
-        <w:t>: Caso 3 Immagini - FOCUS CASO STUDIO (1 minuto)</w:t>
+          <w:sz w:val="28"/>
+          <w:szCs w:val="28"/>
+          <w:highlight w:val="yellow"/>
+        </w:rPr>
+        <w:t>: Caso 3 Immagini</w:t>
+      </w:r>
+      <w:r>
+        <w:rPr>
+          <w:b/>
+          <w:bCs/>
+          <w:sz w:val="28"/>
+          <w:szCs w:val="28"/>
+          <w:highlight w:val="yellow"/>
+        </w:rPr>
+        <w:t xml:space="preserve"> </w:t>
+      </w:r>
+      <w:r>
+        <w:rPr>
+          <w:b/>
+          <w:bCs/>
+          <w:sz w:val="28"/>
+          <w:szCs w:val="28"/>
+          <w:highlight w:val="yellow"/>
+        </w:rPr>
+        <w:t>(1 minuto)</w:t>
       </w:r>
     </w:p>
     <w:p>
@@ -1068,6 +1332,8 @@
         <w:rPr>
           <w:b/>
           <w:bCs/>
+          <w:sz w:val="28"/>
+          <w:szCs w:val="28"/>
           <w:u w:val="single"/>
         </w:rPr>
       </w:pPr>
@@ -1075,6 +1341,8 @@
         <w:rPr>
           <w:b/>
           <w:bCs/>
+          <w:sz w:val="28"/>
+          <w:szCs w:val="28"/>
         </w:rPr>
         <w:t>Slide 2</w:t>
       </w:r>
@@ -1082,6 +1350,8 @@
         <w:rPr>
           <w:b/>
           <w:bCs/>
+          <w:sz w:val="28"/>
+          <w:szCs w:val="28"/>
         </w:rPr>
         <w:t>6</w:t>
       </w:r>
@@ -1089,6 +1359,8 @@
         <w:rPr>
           <w:b/>
           <w:bCs/>
+          <w:sz w:val="28"/>
+          <w:szCs w:val="28"/>
         </w:rPr>
         <w:t>: Conclusioni (</w:t>
       </w:r>
@@ -1096,6 +1368,8 @@
         <w:rPr>
           <w:b/>
           <w:bCs/>
+          <w:sz w:val="28"/>
+          <w:szCs w:val="28"/>
         </w:rPr>
         <w:t>30 secondi</w:t>
       </w:r>
@@ -1103,6 +1377,8 @@
         <w:rPr>
           <w:b/>
           <w:bCs/>
+          <w:sz w:val="28"/>
+          <w:szCs w:val="28"/>
         </w:rPr>
         <w:t>)</w:t>
       </w:r>
@@ -4144,6 +4420,7 @@
   <w:style w:type="character" w:default="1" w:styleId="Carpredefinitoparagrafo">
     <w:name w:val="Default Paragraph Font"/>
     <w:uiPriority w:val="1"/>
+    <w:semiHidden/>
     <w:unhideWhenUsed/>
   </w:style>
   <w:style w:type="table" w:default="1" w:styleId="Tabellanormale">

</xml_diff>